<commit_message>
agregando diagrama de base de datos - miss: diagrama de clases
</commit_message>
<xml_diff>
--- a/Proyectos/BO/Librería de Trabajo/4. Análisis y Diseño/BO_DD.docx
+++ b/Proyectos/BO/Librería de Trabajo/4. Análisis y Diseño/BO_DD.docx
@@ -1935,15 +1935,7 @@
         <w:t xml:space="preserve">El propósito del Sistema </w:t>
       </w:r>
       <w:r>
-        <w:t xml:space="preserve">Back Office es principalmente apoyar con las labores de administración y gestión interna de los cursos de capacitación al personal de la empresa </w:t>
-      </w:r>
-      <w:proofErr w:type="gramStart"/>
-      <w:r>
-        <w:t>objetivo ,</w:t>
-      </w:r>
-      <w:proofErr w:type="gramEnd"/>
-      <w:r>
-        <w:t xml:space="preserve"> a su vez brinda opciones de administración de usuarios, registros, consultas, actualización de datos, y asignación  de eventos de capacitaciones</w:t>
+        <w:t>Back Office es principalmente apoyar con las labores de administración y gestión interna de los cursos de capacitación al personal de la empresa objetivo , a su vez brinda opciones de administración de usuarios, registros, consultas, actualización de datos, y asignación  de eventos de capacitaciones</w:t>
       </w:r>
       <w:r>
         <w:t>.</w:t>
@@ -2889,114 +2881,10 @@
         <w:jc w:val="both"/>
       </w:pPr>
       <w:r>
-        <w:t xml:space="preserve">Apache </w:t>
-      </w:r>
-      <w:proofErr w:type="spellStart"/>
-      <w:r>
-        <w:t>Tomcat</w:t>
-      </w:r>
-      <w:proofErr w:type="spellEnd"/>
-      <w:r>
-        <w:t xml:space="preserve">: </w:t>
-      </w:r>
-      <w:r>
-        <w:t xml:space="preserve">(también llamado </w:t>
-      </w:r>
-      <w:proofErr w:type="spellStart"/>
-      <w:r>
-        <w:t>Jakarta</w:t>
-      </w:r>
-      <w:proofErr w:type="spellEnd"/>
-      <w:r>
-        <w:t xml:space="preserve"> </w:t>
-      </w:r>
-      <w:proofErr w:type="spellStart"/>
-      <w:r>
-        <w:t>Tomcat</w:t>
-      </w:r>
-      <w:proofErr w:type="spellEnd"/>
-      <w:r>
-        <w:t xml:space="preserve"> o simplemente </w:t>
-      </w:r>
-      <w:proofErr w:type="spellStart"/>
-      <w:r>
-        <w:t>Tomcat</w:t>
-      </w:r>
-      <w:proofErr w:type="spellEnd"/>
-      <w:r>
-        <w:t xml:space="preserve">) funciona como un contenedor de </w:t>
-      </w:r>
-      <w:proofErr w:type="spellStart"/>
-      <w:r>
-        <w:t>servlets</w:t>
-      </w:r>
-      <w:proofErr w:type="spellEnd"/>
-      <w:r>
-        <w:t xml:space="preserve"> desarrollado bajo el proyecto </w:t>
-      </w:r>
-      <w:proofErr w:type="spellStart"/>
-      <w:r>
-        <w:t>Jakarta</w:t>
-      </w:r>
-      <w:proofErr w:type="spellEnd"/>
-      <w:r>
-        <w:t xml:space="preserve"> en la Apache Software </w:t>
-      </w:r>
-      <w:proofErr w:type="spellStart"/>
-      <w:r>
-        <w:t>Foundation</w:t>
-      </w:r>
-      <w:proofErr w:type="spellEnd"/>
-      <w:r>
-        <w:t xml:space="preserve">. </w:t>
-      </w:r>
-      <w:proofErr w:type="spellStart"/>
-      <w:r>
-        <w:t>Tomcat</w:t>
-      </w:r>
-      <w:proofErr w:type="spellEnd"/>
-      <w:r>
-        <w:t xml:space="preserve"> implementa las especificaciones de los </w:t>
-      </w:r>
-      <w:proofErr w:type="spellStart"/>
-      <w:r>
-        <w:t>servlets</w:t>
-      </w:r>
-      <w:proofErr w:type="spellEnd"/>
-      <w:r>
-        <w:t xml:space="preserve"> y de </w:t>
-      </w:r>
-      <w:proofErr w:type="spellStart"/>
-      <w:r>
-        <w:t>JavaServer</w:t>
-      </w:r>
-      <w:proofErr w:type="spellEnd"/>
-      <w:r>
-        <w:t xml:space="preserve"> </w:t>
-      </w:r>
-      <w:proofErr w:type="spellStart"/>
-      <w:r>
-        <w:t>Pages</w:t>
-      </w:r>
-      <w:proofErr w:type="spellEnd"/>
-      <w:r>
-        <w:t xml:space="preserve"> (JSP) de Oracle </w:t>
-      </w:r>
-      <w:proofErr w:type="spellStart"/>
-      <w:r>
-        <w:t>Corporation</w:t>
-      </w:r>
-      <w:proofErr w:type="spellEnd"/>
-      <w:r>
-        <w:t xml:space="preserve"> (aunque creado por </w:t>
-      </w:r>
-      <w:proofErr w:type="spellStart"/>
-      <w:r>
-        <w:t>Sun</w:t>
-      </w:r>
-      <w:proofErr w:type="spellEnd"/>
-      <w:r>
-        <w:t xml:space="preserve"> Microsystems).</w:t>
+        <w:t xml:space="preserve">Apache Tomcat: </w:t>
+      </w:r>
+      <w:r>
+        <w:t>(también llamado Jakarta Tomcat o simplemente Tomcat) funciona como un contenedor de servlets desarrollado bajo el proyecto Jakarta en la Apache Software Foundation. Tomcat implementa las especificaciones de los servlets y de JavaServer Pages (JSP) de Oracle Corporation (aunque creado por Sun Microsystems).</w:t>
       </w:r>
     </w:p>
     <w:p>
@@ -3163,21 +3051,7 @@
           <w:color w:val="808080" w:themeColor="background1" w:themeShade="80"/>
           <w:sz w:val="24"/>
         </w:rPr>
-        <w:t>Figura N°</w:t>
-      </w:r>
-      <w:r>
-        <w:rPr>
-          <w:color w:val="808080" w:themeColor="background1" w:themeShade="80"/>
-          <w:sz w:val="24"/>
-        </w:rPr>
-        <w:t>3</w:t>
-      </w:r>
-      <w:r>
-        <w:rPr>
-          <w:color w:val="808080" w:themeColor="background1" w:themeShade="80"/>
-          <w:sz w:val="24"/>
-        </w:rPr>
-        <w:t>: Arquitectura Multicapas con Java.</w:t>
+        <w:t>Figura N°3: Arquitectura Multicapas con Java.</w:t>
       </w:r>
     </w:p>
     <w:p>
@@ -3231,13 +3105,8 @@
         <w:t>Módulo de Activación de cuenta</w:t>
       </w:r>
       <w:r>
-        <w:t xml:space="preserve"> / </w:t>
-      </w:r>
-      <w:proofErr w:type="spellStart"/>
-      <w:r>
-        <w:t>Login</w:t>
-      </w:r>
-      <w:proofErr w:type="spellEnd"/>
+        <w:t xml:space="preserve"> / Login</w:t>
+      </w:r>
       <w:r>
         <w:t>: a través del cual el personal encargado podrán activar su usuario para poder utilizar el sistema.</w:t>
       </w:r>
@@ -3544,6 +3413,65 @@
           <w:lang w:val="es-PE"/>
         </w:rPr>
       </w:pPr>
+      <w:bookmarkStart w:id="12" w:name="_GoBack"/>
+      <w:r>
+        <w:rPr>
+          <w:noProof/>
+          <w:lang w:val="es-ES" w:eastAsia="es-ES"/>
+        </w:rPr>
+        <w:drawing>
+          <wp:inline distT="0" distB="0" distL="0" distR="0">
+            <wp:extent cx="6257925" cy="4218118"/>
+            <wp:effectExtent l="0" t="0" r="0" b="0"/>
+            <wp:docPr id="1" name="Imagen 1" descr="https://scontent-mia1-1.xx.fbcdn.net/v/t34.0-12/13435753_1600245026972266_101796423_n.jpg?oh=2a29b00858677785d02aa927fcd98c56&amp;oe=575F3ADC"/>
+            <wp:cNvGraphicFramePr>
+              <a:graphicFrameLocks xmlns:a="http://schemas.openxmlformats.org/drawingml/2006/main" noChangeAspect="1"/>
+            </wp:cNvGraphicFramePr>
+            <a:graphic xmlns:a="http://schemas.openxmlformats.org/drawingml/2006/main">
+              <a:graphicData uri="http://schemas.openxmlformats.org/drawingml/2006/picture">
+                <pic:pic xmlns:pic="http://schemas.openxmlformats.org/drawingml/2006/picture">
+                  <pic:nvPicPr>
+                    <pic:cNvPr id="0" name="Picture 1" descr="https://scontent-mia1-1.xx.fbcdn.net/v/t34.0-12/13435753_1600245026972266_101796423_n.jpg?oh=2a29b00858677785d02aa927fcd98c56&amp;oe=575F3ADC"/>
+                    <pic:cNvPicPr>
+                      <a:picLocks noChangeAspect="1" noChangeArrowheads="1"/>
+                    </pic:cNvPicPr>
+                  </pic:nvPicPr>
+                  <pic:blipFill rotWithShape="1">
+                    <a:blip r:embed="rId12">
+                      <a:extLst>
+                        <a:ext uri="{28A0092B-C50C-407E-A947-70E740481C1C}">
+                          <a14:useLocalDpi xmlns:a14="http://schemas.microsoft.com/office/drawing/2010/main" val="0"/>
+                        </a:ext>
+                      </a:extLst>
+                    </a:blip>
+                    <a:srcRect l="8147" t="4281" r="7479" b="6083"/>
+                    <a:stretch/>
+                  </pic:blipFill>
+                  <pic:spPr bwMode="auto">
+                    <a:xfrm>
+                      <a:off x="0" y="0"/>
+                      <a:ext cx="6264277" cy="4222399"/>
+                    </a:xfrm>
+                    <a:prstGeom prst="rect">
+                      <a:avLst/>
+                    </a:prstGeom>
+                    <a:noFill/>
+                    <a:ln>
+                      <a:noFill/>
+                    </a:ln>
+                    <a:extLst>
+                      <a:ext uri="{53640926-AAD7-44D8-BBD7-CCE9431645EC}">
+                        <a14:shadowObscured xmlns:a14="http://schemas.microsoft.com/office/drawing/2010/main"/>
+                      </a:ext>
+                    </a:extLst>
+                  </pic:spPr>
+                </pic:pic>
+              </a:graphicData>
+            </a:graphic>
+          </wp:inline>
+        </w:drawing>
+      </w:r>
+      <w:bookmarkEnd w:id="12"/>
     </w:p>
     <w:p>
       <w:pPr>
@@ -3554,12 +3482,10 @@
       <w:r>
         <w:tab/>
       </w:r>
-      <w:bookmarkStart w:id="12" w:name="_GoBack"/>
-      <w:bookmarkEnd w:id="12"/>
     </w:p>
     <w:sectPr>
-      <w:headerReference w:type="default" r:id="rId12"/>
-      <w:footerReference w:type="default" r:id="rId13"/>
+      <w:headerReference w:type="default" r:id="rId13"/>
+      <w:footerReference w:type="default" r:id="rId14"/>
       <w:pgSz w:w="12240" w:h="15840"/>
       <w:pgMar w:top="530" w:right="1701" w:bottom="1417" w:left="1701" w:header="708" w:footer="708" w:gutter="0"/>
       <w:cols w:space="708"/>
@@ -6160,7 +6086,7 @@
 </file>
 
 <file path=customXml/itemProps1.xml><?xml version="1.0" encoding="utf-8"?>
-<ds:datastoreItem xmlns:ds="http://schemas.openxmlformats.org/officeDocument/2006/customXml" ds:itemID="{303BFE8A-5951-467B-ADB8-50F9DA89D56D}">
+<ds:datastoreItem xmlns:ds="http://schemas.openxmlformats.org/officeDocument/2006/customXml" ds:itemID="{F2D22C48-7B37-4DA8-BBF3-ED34543C3B83}">
   <ds:schemaRefs>
     <ds:schemaRef ds:uri="http://schemas.openxmlformats.org/officeDocument/2006/bibliography"/>
   </ds:schemaRefs>

</xml_diff>